<commit_message>
Laboratory work 5 is done
</commit_message>
<xml_diff>
--- a/LabWork5/Лабораторная работа №5.docx
+++ b/LabWork5/Лабораторная работа №5.docx
@@ -1158,39 +1158,7 @@
           <w:sz w:val="27"/>
           <w:szCs w:val="27"/>
         </w:rPr>
-        <w:t xml:space="preserve">В представлении должна быть проверка на то, авторизовал ли пользователь или нет. </w:t>
-      </w:r>
-      <w:r>
-        <w:rPr>
-          <w:color w:val="000000"/>
-          <w:sz w:val="27"/>
-          <w:szCs w:val="27"/>
-        </w:rPr>
-        <w:t>Если пользователь авторизован, то сначала определитесь, что программе необходимо сделать на данный момент: просто вернуть страницу с формой или пользователь в свое время уже получил форму, заполнил её и сейчас от программы требуется сохранить новую запись. Для этого нужно знать метод, с помощью которого отправлен запрос, и если это метод POST, то необходимо проверить полученные данные (если не заполнено одно из полей, вернуть</w:t>
-      </w:r>
-      <w:r>
-        <w:rPr>
-          <w:color w:val="000000"/>
-          <w:sz w:val="27"/>
-          <w:szCs w:val="27"/>
-        </w:rPr>
-        <w:t xml:space="preserve"> </w:t>
-      </w:r>
-      <w:r>
-        <w:rPr>
-          <w:color w:val="000000"/>
-          <w:sz w:val="27"/>
-          <w:szCs w:val="27"/>
-        </w:rPr>
-        <w:t>обратно страницу с формой и уведомить об ошибке) и, если проверка пройдена, создать в базе данных новую запись.</w:t>
-      </w:r>
-      <w:r>
-        <w:rPr>
-          <w:color w:val="000000"/>
-          <w:sz w:val="27"/>
-          <w:szCs w:val="27"/>
-        </w:rPr>
-        <w:t xml:space="preserve"> Также согласно заданию в конце методических указаний к лабораторной работе, необходимо создать проверку на то, является ли название статьи уникальным. </w:t>
+        <w:t xml:space="preserve">В представлении должна быть проверка на то, авторизовал ли пользователь или нет. Если пользователь авторизован, то сначала определитесь, что программе необходимо сделать на данный момент: просто вернуть страницу с формой или пользователь в свое время уже получил форму, заполнил её и сейчас от программы требуется сохранить новую запись. Для этого нужно знать метод, с помощью которого отправлен запрос, и если это метод POST, то необходимо проверить полученные данные (если не заполнено одно из полей, вернуть обратно страницу с формой и уведомить об ошибке) и, если проверка пройдена, создать в базе данных новую запись. Также согласно заданию в конце методических указаний к лабораторной работе, необходимо создать проверку на то, является ли название статьи уникальным. </w:t>
       </w:r>
     </w:p>
     <w:p>
@@ -3168,10 +3136,7 @@
         <w:ind w:firstLine="708"/>
       </w:pPr>
       <w:r>
-        <w:t>Рисунок 2 – О</w:t>
-      </w:r>
-      <w:r>
-        <w:t>шибка в случае того, что статья с таким названием уже существует</w:t>
+        <w:t>Рисунок 2 – Ошибка в случае того, что статья с таким названием уже существует</w:t>
       </w:r>
     </w:p>
     <w:p>
@@ -3185,26 +3150,63 @@
         <w:t>Завершением лабораторной работы служит загрузка проекта на удаленный репозиторий. Это представлено на рисунке 3.</w:t>
       </w:r>
     </w:p>
+    <w:p>
+      <w:r>
+        <w:rPr>
+          <w:noProof/>
+        </w:rPr>
+        <w:drawing>
+          <wp:inline distT="0" distB="0" distL="0" distR="0" wp14:anchorId="6F5822BE" wp14:editId="2339C644">
+            <wp:extent cx="5848350" cy="2828925"/>
+            <wp:effectExtent l="0" t="0" r="0" b="9525"/>
+            <wp:docPr id="2" name="Рисунок 2"/>
+            <wp:cNvGraphicFramePr>
+              <a:graphicFrameLocks xmlns:a="http://schemas.openxmlformats.org/drawingml/2006/main" noChangeAspect="1"/>
+            </wp:cNvGraphicFramePr>
+            <a:graphic xmlns:a="http://schemas.openxmlformats.org/drawingml/2006/main">
+              <a:graphicData uri="http://schemas.openxmlformats.org/drawingml/2006/picture">
+                <pic:pic xmlns:pic="http://schemas.openxmlformats.org/drawingml/2006/picture">
+                  <pic:nvPicPr>
+                    <pic:cNvPr id="1" name=""/>
+                    <pic:cNvPicPr/>
+                  </pic:nvPicPr>
+                  <pic:blipFill>
+                    <a:blip r:embed="rId9"/>
+                    <a:stretch>
+                      <a:fillRect/>
+                    </a:stretch>
+                  </pic:blipFill>
+                  <pic:spPr>
+                    <a:xfrm>
+                      <a:off x="0" y="0"/>
+                      <a:ext cx="5848350" cy="2828925"/>
+                    </a:xfrm>
+                    <a:prstGeom prst="rect">
+                      <a:avLst/>
+                    </a:prstGeom>
+                  </pic:spPr>
+                </pic:pic>
+              </a:graphicData>
+            </a:graphic>
+          </wp:inline>
+        </w:drawing>
+      </w:r>
+    </w:p>
+    <w:p>
+      <w:pPr>
+        <w:ind w:left="1415" w:firstLine="708"/>
+      </w:pPr>
+      <w:r>
+        <w:t xml:space="preserve">Рисунок 3 – Загрузка проекта </w:t>
+      </w:r>
+    </w:p>
     <w:p/>
     <w:p/>
     <w:p>
-      <w:pPr>
-        <w:ind w:firstLine="708"/>
-      </w:pPr>
-    </w:p>
-    <w:p>
-      <w:pPr>
-        <w:ind w:left="1415" w:firstLine="708"/>
-      </w:pPr>
-      <w:r>
-        <w:t xml:space="preserve">Рисунок 3 – Загрузка проекта </w:t>
-      </w:r>
-    </w:p>
-    <w:p/>
-    <w:p/>
-    <w:p/>
-    <w:p/>
-    <w:p/>
+      <w:r>
+        <w:tab/>
+      </w:r>
+    </w:p>
     <w:p>
       <w:pPr>
         <w:pStyle w:val="af1"/>
@@ -3228,6 +3230,7 @@
           <w:sz w:val="28"/>
           <w:szCs w:val="28"/>
         </w:rPr>
+        <w:lastRenderedPageBreak/>
         <w:t>Список используемых источников</w:t>
       </w:r>
       <w:bookmarkEnd w:id="4"/>
@@ -3281,7 +3284,6 @@
           <w:color w:val="000000"/>
           <w:szCs w:val="28"/>
         </w:rPr>
-        <w:lastRenderedPageBreak/>
         <w:t>2 ГОСТ 7.1-2003 Библиографическая запись. Библиографическое описание.</w:t>
       </w:r>
     </w:p>
@@ -3295,12 +3297,12 @@
       </w:pPr>
     </w:p>
     <w:sectPr>
-      <w:headerReference w:type="even" r:id="rId9"/>
-      <w:headerReference w:type="default" r:id="rId10"/>
-      <w:footerReference w:type="even" r:id="rId11"/>
-      <w:footerReference w:type="default" r:id="rId12"/>
-      <w:headerReference w:type="first" r:id="rId13"/>
-      <w:footerReference w:type="first" r:id="rId14"/>
+      <w:headerReference w:type="even" r:id="rId10"/>
+      <w:headerReference w:type="default" r:id="rId11"/>
+      <w:footerReference w:type="even" r:id="rId12"/>
+      <w:footerReference w:type="default" r:id="rId13"/>
+      <w:headerReference w:type="first" r:id="rId14"/>
+      <w:footerReference w:type="first" r:id="rId15"/>
       <w:pgSz w:w="11906" w:h="16838"/>
       <w:pgMar w:top="1134" w:right="850" w:bottom="1134" w:left="1701" w:header="708" w:footer="708" w:gutter="0"/>
       <w:cols w:space="708"/>

</xml_diff>